<commit_message>
changed Meetingprotocol from 2017-04-08
</commit_message>
<xml_diff>
--- a/documents/Meetinprotocol_2017-04-08_Discuss Specifications.docx
+++ b/documents/Meetinprotocol_2017-04-08_Discuss Specifications.docx
@@ -401,6 +401,106 @@
                 <w:szCs w:val="24"/>
               </w:rPr>
               <w:tab/>
+              <w:t>Schaden</w:t>
+            </w:r>
+          </w:p>
+          <w:p>
+            <w:pPr>
+              <w:cnfStyle w:val="000000100000" w:firstRow="0" w:lastRow="0" w:firstColumn="0" w:lastColumn="0" w:oddVBand="0" w:evenVBand="0" w:oddHBand="1" w:evenHBand="0" w:firstRowFirstColumn="0" w:firstRowLastColumn="0" w:lastRowFirstColumn="0" w:lastRowLastColumn="0"/>
+              <w:rPr>
+                <w:rFonts w:cstheme="minorHAnsi"/>
+                <w:sz w:val="24"/>
+                <w:szCs w:val="24"/>
+              </w:rPr>
+            </w:pPr>
+          </w:p>
+          <w:p>
+            <w:pPr>
+              <w:cnfStyle w:val="000000100000" w:firstRow="0" w:lastRow="0" w:firstColumn="0" w:lastColumn="0" w:oddVBand="0" w:evenVBand="0" w:oddHBand="1" w:evenHBand="0" w:firstRowFirstColumn="0" w:firstRowLastColumn="0" w:lastRowFirstColumn="0" w:lastRowLastColumn="0"/>
+              <w:rPr>
+                <w:rFonts w:cstheme="minorHAnsi"/>
+                <w:sz w:val="24"/>
+                <w:szCs w:val="24"/>
+              </w:rPr>
+            </w:pPr>
+            <w:r>
+              <w:rPr>
+                <w:rFonts w:cstheme="minorHAnsi"/>
+                <w:sz w:val="24"/>
+                <w:szCs w:val="24"/>
+              </w:rPr>
+              <w:t>.)</w:t>
+            </w:r>
+            <w:r>
+              <w:rPr>
+                <w:rFonts w:cstheme="minorHAnsi"/>
+                <w:sz w:val="24"/>
+                <w:szCs w:val="24"/>
+              </w:rPr>
+              <w:tab/>
+              <w:t>Szenarien:</w:t>
+            </w:r>
+          </w:p>
+          <w:p>
+            <w:pPr>
+              <w:cnfStyle w:val="000000100000" w:firstRow="0" w:lastRow="0" w:firstColumn="0" w:lastColumn="0" w:oddVBand="0" w:evenVBand="0" w:oddHBand="1" w:evenHBand="0" w:firstRowFirstColumn="0" w:firstRowLastColumn="0" w:lastRowFirstColumn="0" w:lastRowLastColumn="0"/>
+              <w:rPr>
+                <w:rFonts w:cstheme="minorHAnsi"/>
+                <w:sz w:val="24"/>
+                <w:szCs w:val="24"/>
+              </w:rPr>
+            </w:pPr>
+            <w:r>
+              <w:rPr>
+                <w:rFonts w:cstheme="minorHAnsi"/>
+                <w:sz w:val="24"/>
+                <w:szCs w:val="24"/>
+              </w:rPr>
+              <w:tab/>
+            </w:r>
+            <w:r>
+              <w:rPr>
+                <w:rFonts w:cstheme="minorHAnsi"/>
+                <w:sz w:val="24"/>
+                <w:szCs w:val="24"/>
+              </w:rPr>
+              <w:t>erstmal aufschieben</w:t>
+            </w:r>
+          </w:p>
+          <w:p>
+            <w:pPr>
+              <w:cnfStyle w:val="000000100000" w:firstRow="0" w:lastRow="0" w:firstColumn="0" w:lastColumn="0" w:oddVBand="0" w:evenVBand="0" w:oddHBand="1" w:evenHBand="0" w:firstRowFirstColumn="0" w:firstRowLastColumn="0" w:lastRowFirstColumn="0" w:lastRowLastColumn="0"/>
+              <w:rPr>
+                <w:rFonts w:cstheme="minorHAnsi"/>
+                <w:sz w:val="24"/>
+                <w:szCs w:val="24"/>
+              </w:rPr>
+            </w:pPr>
+          </w:p>
+          <w:p>
+            <w:pPr>
+              <w:cnfStyle w:val="000000100000" w:firstRow="0" w:lastRow="0" w:firstColumn="0" w:lastColumn="0" w:oddVBand="0" w:evenVBand="0" w:oddHBand="1" w:evenHBand="0" w:firstRowFirstColumn="0" w:firstRowLastColumn="0" w:lastRowFirstColumn="0" w:lastRowLastColumn="0"/>
+              <w:rPr>
+                <w:rFonts w:cstheme="minorHAnsi"/>
+                <w:sz w:val="24"/>
+                <w:szCs w:val="24"/>
+              </w:rPr>
+            </w:pPr>
+            <w:r>
+              <w:rPr>
+                <w:rFonts w:cstheme="minorHAnsi"/>
+                <w:sz w:val="24"/>
+                <w:szCs w:val="24"/>
+              </w:rPr>
+              <w:t>.)</w:t>
+            </w:r>
+            <w:r>
+              <w:rPr>
+                <w:rFonts w:cstheme="minorHAnsi"/>
+                <w:sz w:val="24"/>
+                <w:szCs w:val="24"/>
+              </w:rPr>
+              <w:tab/>
             </w:r>
             <w:proofErr w:type="spellStart"/>
             <w:r>
@@ -409,7 +509,7 @@
                 <w:sz w:val="24"/>
                 <w:szCs w:val="24"/>
               </w:rPr>
-              <w:t>admin</w:t>
+              <w:t>Mockups</w:t>
             </w:r>
             <w:proofErr w:type="spellEnd"/>
             <w:r>
@@ -418,7 +518,33 @@
                 <w:sz w:val="24"/>
                 <w:szCs w:val="24"/>
               </w:rPr>
-              <w:t xml:space="preserve"> / </w:t>
+              <w:t>:</w:t>
+            </w:r>
+          </w:p>
+          <w:p>
+            <w:pPr>
+              <w:cnfStyle w:val="000000100000" w:firstRow="0" w:lastRow="0" w:firstColumn="0" w:lastColumn="0" w:oddVBand="0" w:evenVBand="0" w:oddHBand="1" w:evenHBand="0" w:firstRowFirstColumn="0" w:firstRowLastColumn="0" w:lastRowFirstColumn="0" w:lastRowLastColumn="0"/>
+              <w:rPr>
+                <w:rFonts w:cstheme="minorHAnsi"/>
+                <w:sz w:val="24"/>
+                <w:szCs w:val="24"/>
+              </w:rPr>
+            </w:pPr>
+            <w:r>
+              <w:rPr>
+                <w:rFonts w:cstheme="minorHAnsi"/>
+                <w:sz w:val="24"/>
+                <w:szCs w:val="24"/>
+              </w:rPr>
+              <w:tab/>
+            </w:r>
+            <w:r>
+              <w:rPr>
+                <w:rFonts w:cstheme="minorHAnsi"/>
+                <w:sz w:val="24"/>
+                <w:szCs w:val="24"/>
+              </w:rPr>
+              <w:t>Schneider macht das - ev. schon mit UI-</w:t>
             </w:r>
             <w:proofErr w:type="spellStart"/>
             <w:r>
@@ -427,7 +553,7 @@
                 <w:sz w:val="24"/>
                 <w:szCs w:val="24"/>
               </w:rPr>
-              <w:t>user</w:t>
+              <w:t>Builder</w:t>
             </w:r>
             <w:proofErr w:type="spellEnd"/>
             <w:r>
@@ -436,53 +562,26 @@
                 <w:sz w:val="24"/>
                 <w:szCs w:val="24"/>
               </w:rPr>
-              <w:t xml:space="preserve"> - dürfte nich</w:t>
-            </w:r>
-            <w:r>
-              <w:rPr>
-                <w:rFonts w:cstheme="minorHAnsi"/>
-                <w:sz w:val="24"/>
-                <w:szCs w:val="24"/>
-              </w:rPr>
-              <w:t>t</w:t>
-            </w:r>
-            <w:r>
-              <w:rPr>
-                <w:rFonts w:cstheme="minorHAnsi"/>
-                <w:sz w:val="24"/>
-                <w:szCs w:val="24"/>
-              </w:rPr>
-              <w:t xml:space="preserve"> allzu schwer sein</w:t>
-            </w:r>
-          </w:p>
-          <w:p>
-            <w:pPr>
-              <w:cnfStyle w:val="000000100000" w:firstRow="0" w:lastRow="0" w:firstColumn="0" w:lastColumn="0" w:oddVBand="0" w:evenVBand="0" w:oddHBand="1" w:evenHBand="0" w:firstRowFirstColumn="0" w:firstRowLastColumn="0" w:lastRowFirstColumn="0" w:lastRowLastColumn="0"/>
-              <w:rPr>
-                <w:rFonts w:cstheme="minorHAnsi"/>
-                <w:sz w:val="24"/>
-                <w:szCs w:val="24"/>
-              </w:rPr>
-            </w:pPr>
-            <w:r>
-              <w:rPr>
-                <w:rFonts w:cstheme="minorHAnsi"/>
-                <w:sz w:val="24"/>
-                <w:szCs w:val="24"/>
-              </w:rPr>
-              <w:tab/>
-              <w:t>Schaden</w:t>
-            </w:r>
-          </w:p>
-          <w:p>
-            <w:pPr>
-              <w:cnfStyle w:val="000000100000" w:firstRow="0" w:lastRow="0" w:firstColumn="0" w:lastColumn="0" w:oddVBand="0" w:evenVBand="0" w:oddHBand="1" w:evenHBand="0" w:firstRowFirstColumn="0" w:firstRowLastColumn="0" w:lastRowFirstColumn="0" w:lastRowLastColumn="0"/>
-              <w:rPr>
-                <w:rFonts w:cstheme="minorHAnsi"/>
-                <w:sz w:val="24"/>
-                <w:szCs w:val="24"/>
-              </w:rPr>
-            </w:pPr>
+              <w:tab/>
+            </w:r>
+          </w:p>
+          <w:p>
+            <w:pPr>
+              <w:cnfStyle w:val="000000100000" w:firstRow="0" w:lastRow="0" w:firstColumn="0" w:lastColumn="0" w:oddVBand="0" w:evenVBand="0" w:oddHBand="1" w:evenHBand="0" w:firstRowFirstColumn="0" w:firstRowLastColumn="0" w:lastRowFirstColumn="0" w:lastRowLastColumn="0"/>
+              <w:rPr>
+                <w:rFonts w:cstheme="minorHAnsi"/>
+                <w:sz w:val="24"/>
+                <w:szCs w:val="24"/>
+              </w:rPr>
+            </w:pPr>
+            <w:r>
+              <w:rPr>
+                <w:rFonts w:cstheme="minorHAnsi"/>
+                <w:sz w:val="24"/>
+                <w:szCs w:val="24"/>
+              </w:rPr>
+              <w:tab/>
+            </w:r>
           </w:p>
           <w:p>
             <w:pPr>
@@ -508,26 +607,6 @@
                 <w:szCs w:val="24"/>
               </w:rPr>
               <w:tab/>
-              <w:t>Szenarien:</w:t>
-            </w:r>
-          </w:p>
-          <w:p>
-            <w:pPr>
-              <w:cnfStyle w:val="000000100000" w:firstRow="0" w:lastRow="0" w:firstColumn="0" w:lastColumn="0" w:oddVBand="0" w:evenVBand="0" w:oddHBand="1" w:evenHBand="0" w:firstRowFirstColumn="0" w:firstRowLastColumn="0" w:lastRowFirstColumn="0" w:lastRowLastColumn="0"/>
-              <w:rPr>
-                <w:rFonts w:cstheme="minorHAnsi"/>
-                <w:sz w:val="24"/>
-                <w:szCs w:val="24"/>
-              </w:rPr>
-            </w:pPr>
-            <w:r>
-              <w:rPr>
-                <w:rFonts w:cstheme="minorHAnsi"/>
-                <w:sz w:val="24"/>
-                <w:szCs w:val="24"/>
-              </w:rPr>
-              <w:tab/>
-              <w:t>drei Kernfunktionen textuell und mittels Diagramm + Skizze/</w:t>
             </w:r>
             <w:proofErr w:type="spellStart"/>
             <w:r>
@@ -536,43 +615,35 @@
                 <w:sz w:val="24"/>
                 <w:szCs w:val="24"/>
               </w:rPr>
-              <w:t>Mockup</w:t>
+              <w:t>Meetingprotokolle</w:t>
             </w:r>
             <w:proofErr w:type="spellEnd"/>
-          </w:p>
-          <w:p>
-            <w:pPr>
-              <w:cnfStyle w:val="000000100000" w:firstRow="0" w:lastRow="0" w:firstColumn="0" w:lastColumn="0" w:oddVBand="0" w:evenVBand="0" w:oddHBand="1" w:evenHBand="0" w:firstRowFirstColumn="0" w:firstRowLastColumn="0" w:lastRowFirstColumn="0" w:lastRowLastColumn="0"/>
-              <w:rPr>
-                <w:rFonts w:cstheme="minorHAnsi"/>
-                <w:sz w:val="24"/>
-                <w:szCs w:val="24"/>
-              </w:rPr>
-            </w:pPr>
-            <w:r>
-              <w:rPr>
-                <w:rFonts w:cstheme="minorHAnsi"/>
-                <w:sz w:val="24"/>
-                <w:szCs w:val="24"/>
-              </w:rPr>
-              <w:tab/>
-              <w:t xml:space="preserve">jetzt vielleicht nur </w:t>
-            </w:r>
-            <w:r>
-              <w:rPr>
-                <w:rFonts w:cstheme="minorHAnsi"/>
-                <w:sz w:val="24"/>
-                <w:szCs w:val="24"/>
-              </w:rPr>
-              <w:t>einmal</w:t>
-            </w:r>
-            <w:r>
-              <w:rPr>
-                <w:rFonts w:cstheme="minorHAnsi"/>
-                <w:sz w:val="24"/>
-                <w:szCs w:val="24"/>
-              </w:rPr>
-              <w:t xml:space="preserve"> wenig - auf </w:t>
+            <w:r>
+              <w:rPr>
+                <w:rFonts w:cstheme="minorHAnsi"/>
+                <w:sz w:val="24"/>
+                <w:szCs w:val="24"/>
+              </w:rPr>
+              <w:t>:</w:t>
+            </w:r>
+          </w:p>
+          <w:p>
+            <w:pPr>
+              <w:cnfStyle w:val="000000100000" w:firstRow="0" w:lastRow="0" w:firstColumn="0" w:lastColumn="0" w:oddVBand="0" w:evenVBand="0" w:oddHBand="1" w:evenHBand="0" w:firstRowFirstColumn="0" w:firstRowLastColumn="0" w:lastRowFirstColumn="0" w:lastRowLastColumn="0"/>
+              <w:rPr>
+                <w:rFonts w:cstheme="minorHAnsi"/>
+                <w:sz w:val="24"/>
+                <w:szCs w:val="24"/>
+              </w:rPr>
+            </w:pPr>
+            <w:r>
+              <w:rPr>
+                <w:rFonts w:cstheme="minorHAnsi"/>
+                <w:sz w:val="24"/>
+                <w:szCs w:val="24"/>
+              </w:rPr>
+              <w:tab/>
+              <w:t xml:space="preserve">Vorlage kommt in </w:t>
             </w:r>
             <w:proofErr w:type="spellStart"/>
             <w:r>
@@ -581,7 +652,7 @@
                 <w:sz w:val="24"/>
                 <w:szCs w:val="24"/>
               </w:rPr>
-              <w:t>Mockup</w:t>
+              <w:t>Git</w:t>
             </w:r>
             <w:proofErr w:type="spellEnd"/>
             <w:r>
@@ -590,44 +661,54 @@
                 <w:sz w:val="24"/>
                 <w:szCs w:val="24"/>
               </w:rPr>
-              <w:t xml:space="preserve"> warten</w:t>
-            </w:r>
-          </w:p>
-          <w:p>
-            <w:pPr>
-              <w:cnfStyle w:val="000000100000" w:firstRow="0" w:lastRow="0" w:firstColumn="0" w:lastColumn="0" w:oddVBand="0" w:evenVBand="0" w:oddHBand="1" w:evenHBand="0" w:firstRowFirstColumn="0" w:firstRowLastColumn="0" w:lastRowFirstColumn="0" w:lastRowLastColumn="0"/>
-              <w:rPr>
-                <w:rFonts w:cstheme="minorHAnsi"/>
-                <w:sz w:val="24"/>
-                <w:szCs w:val="24"/>
-              </w:rPr>
-            </w:pPr>
-            <w:r>
-              <w:rPr>
-                <w:rFonts w:cstheme="minorHAnsi"/>
-                <w:sz w:val="24"/>
-                <w:szCs w:val="24"/>
-              </w:rPr>
-              <w:tab/>
-            </w:r>
-            <w:r>
-              <w:rPr>
-                <w:rFonts w:cstheme="minorHAnsi"/>
-                <w:sz w:val="24"/>
-                <w:szCs w:val="24"/>
-              </w:rPr>
-              <w:t>erstmal aufschieben</w:t>
-            </w:r>
-          </w:p>
-          <w:p>
-            <w:pPr>
-              <w:cnfStyle w:val="000000100000" w:firstRow="0" w:lastRow="0" w:firstColumn="0" w:lastColumn="0" w:oddVBand="0" w:evenVBand="0" w:oddHBand="1" w:evenHBand="0" w:firstRowFirstColumn="0" w:firstRowLastColumn="0" w:lastRowFirstColumn="0" w:lastRowLastColumn="0"/>
-              <w:rPr>
-                <w:rFonts w:cstheme="minorHAnsi"/>
-                <w:sz w:val="24"/>
-                <w:szCs w:val="24"/>
-              </w:rPr>
-            </w:pPr>
+              <w:t xml:space="preserve"> </w:t>
+            </w:r>
+            <w:proofErr w:type="spellStart"/>
+            <w:r>
+              <w:rPr>
+                <w:rFonts w:cstheme="minorHAnsi"/>
+                <w:sz w:val="24"/>
+                <w:szCs w:val="24"/>
+              </w:rPr>
+              <w:t>Repo</w:t>
+            </w:r>
+            <w:proofErr w:type="spellEnd"/>
+            <w:r>
+              <w:rPr>
+                <w:rFonts w:cstheme="minorHAnsi"/>
+                <w:sz w:val="24"/>
+                <w:szCs w:val="24"/>
+              </w:rPr>
+              <w:t xml:space="preserve"> unter </w:t>
+            </w:r>
+            <w:proofErr w:type="spellStart"/>
+            <w:r>
+              <w:rPr>
+                <w:rFonts w:cstheme="minorHAnsi"/>
+                <w:sz w:val="24"/>
+                <w:szCs w:val="24"/>
+              </w:rPr>
+              <w:t>Documents</w:t>
+            </w:r>
+            <w:proofErr w:type="spellEnd"/>
+          </w:p>
+          <w:p>
+            <w:pPr>
+              <w:cnfStyle w:val="000000100000" w:firstRow="0" w:lastRow="0" w:firstColumn="0" w:lastColumn="0" w:oddVBand="0" w:evenVBand="0" w:oddHBand="1" w:evenHBand="0" w:firstRowFirstColumn="0" w:firstRowLastColumn="0" w:lastRowFirstColumn="0" w:lastRowLastColumn="0"/>
+              <w:rPr>
+                <w:rFonts w:cstheme="minorHAnsi"/>
+                <w:sz w:val="24"/>
+                <w:szCs w:val="24"/>
+              </w:rPr>
+            </w:pPr>
+            <w:r>
+              <w:rPr>
+                <w:rFonts w:cstheme="minorHAnsi"/>
+                <w:sz w:val="24"/>
+                <w:szCs w:val="24"/>
+              </w:rPr>
+              <w:tab/>
+            </w:r>
           </w:p>
           <w:p>
             <w:pPr>
@@ -661,7 +742,7 @@
                 <w:sz w:val="24"/>
                 <w:szCs w:val="24"/>
               </w:rPr>
-              <w:t>Mockups</w:t>
+              <w:t>Risokomanagement</w:t>
             </w:r>
             <w:proofErr w:type="spellEnd"/>
             <w:r>
@@ -696,49 +777,71 @@
                 <w:sz w:val="24"/>
                 <w:szCs w:val="24"/>
               </w:rPr>
-              <w:t>Erst einmal</w:t>
-            </w:r>
-            <w:r>
-              <w:rPr>
-                <w:rFonts w:cstheme="minorHAnsi"/>
-                <w:sz w:val="24"/>
-                <w:szCs w:val="24"/>
-              </w:rPr>
-              <w:t xml:space="preserve"> für die Grundmasken die wir wa</w:t>
-            </w:r>
-            <w:r>
-              <w:rPr>
-                <w:rFonts w:cstheme="minorHAnsi"/>
-                <w:sz w:val="24"/>
-                <w:szCs w:val="24"/>
-              </w:rPr>
-              <w:t>hrscheinlich zu Beginn brauchen</w:t>
-            </w:r>
-          </w:p>
-          <w:p>
-            <w:pPr>
-              <w:cnfStyle w:val="000000100000" w:firstRow="0" w:lastRow="0" w:firstColumn="0" w:lastColumn="0" w:oddVBand="0" w:evenVBand="0" w:oddHBand="1" w:evenHBand="0" w:firstRowFirstColumn="0" w:firstRowLastColumn="0" w:lastRowFirstColumn="0" w:lastRowLastColumn="0"/>
-              <w:rPr>
-                <w:rFonts w:cstheme="minorHAnsi"/>
-                <w:sz w:val="24"/>
-                <w:szCs w:val="24"/>
-              </w:rPr>
-            </w:pPr>
-            <w:r>
-              <w:rPr>
-                <w:rFonts w:cstheme="minorHAnsi"/>
-                <w:sz w:val="24"/>
-                <w:szCs w:val="24"/>
-              </w:rPr>
-              <w:tab/>
-            </w:r>
-            <w:r>
-              <w:rPr>
-                <w:rFonts w:cstheme="minorHAnsi"/>
-                <w:sz w:val="24"/>
-                <w:szCs w:val="24"/>
-              </w:rPr>
-              <w:t>Schneider macht das - ev. schon mit UI-</w:t>
+              <w:t>Claus</w:t>
+            </w:r>
+          </w:p>
+          <w:p>
+            <w:pPr>
+              <w:cnfStyle w:val="000000100000" w:firstRow="0" w:lastRow="0" w:firstColumn="0" w:lastColumn="0" w:oddVBand="0" w:evenVBand="0" w:oddHBand="1" w:evenHBand="0" w:firstRowFirstColumn="0" w:firstRowLastColumn="0" w:lastRowFirstColumn="0" w:lastRowLastColumn="0"/>
+              <w:rPr>
+                <w:rFonts w:cstheme="minorHAnsi"/>
+                <w:sz w:val="24"/>
+                <w:szCs w:val="24"/>
+              </w:rPr>
+            </w:pPr>
+            <w:r>
+              <w:rPr>
+                <w:rFonts w:cstheme="minorHAnsi"/>
+                <w:sz w:val="24"/>
+                <w:szCs w:val="24"/>
+              </w:rPr>
+              <w:tab/>
+            </w:r>
+          </w:p>
+          <w:p>
+            <w:pPr>
+              <w:cnfStyle w:val="000000100000" w:firstRow="0" w:lastRow="0" w:firstColumn="0" w:lastColumn="0" w:oddVBand="0" w:evenVBand="0" w:oddHBand="1" w:evenHBand="0" w:firstRowFirstColumn="0" w:firstRowLastColumn="0" w:lastRowFirstColumn="0" w:lastRowLastColumn="0"/>
+              <w:rPr>
+                <w:rFonts w:cstheme="minorHAnsi"/>
+                <w:sz w:val="24"/>
+                <w:szCs w:val="24"/>
+              </w:rPr>
+            </w:pPr>
+            <w:r>
+              <w:rPr>
+                <w:rFonts w:cstheme="minorHAnsi"/>
+                <w:sz w:val="24"/>
+                <w:szCs w:val="24"/>
+              </w:rPr>
+              <w:t>.)</w:t>
+            </w:r>
+            <w:r>
+              <w:rPr>
+                <w:rFonts w:cstheme="minorHAnsi"/>
+                <w:sz w:val="24"/>
+                <w:szCs w:val="24"/>
+              </w:rPr>
+              <w:tab/>
+              <w:t>Gantt Chart</w:t>
+            </w:r>
+          </w:p>
+          <w:p>
+            <w:pPr>
+              <w:cnfStyle w:val="000000100000" w:firstRow="0" w:lastRow="0" w:firstColumn="0" w:lastColumn="0" w:oddVBand="0" w:evenVBand="0" w:oddHBand="1" w:evenHBand="0" w:firstRowFirstColumn="0" w:firstRowLastColumn="0" w:lastRowFirstColumn="0" w:lastRowLastColumn="0"/>
+              <w:rPr>
+                <w:rFonts w:cstheme="minorHAnsi"/>
+                <w:sz w:val="24"/>
+                <w:szCs w:val="24"/>
+              </w:rPr>
+            </w:pPr>
+            <w:r>
+              <w:rPr>
+                <w:rFonts w:cstheme="minorHAnsi"/>
+                <w:sz w:val="24"/>
+                <w:szCs w:val="24"/>
+              </w:rPr>
+              <w:tab/>
+              <w:t xml:space="preserve">geht automatisch in </w:t>
             </w:r>
             <w:proofErr w:type="spellStart"/>
             <w:r>
@@ -747,17 +850,9 @@
                 <w:sz w:val="24"/>
                 <w:szCs w:val="24"/>
               </w:rPr>
-              <w:t>Builder</w:t>
+              <w:t>Redmine</w:t>
             </w:r>
             <w:proofErr w:type="spellEnd"/>
-            <w:r>
-              <w:rPr>
-                <w:rFonts w:cstheme="minorHAnsi"/>
-                <w:sz w:val="24"/>
-                <w:szCs w:val="24"/>
-              </w:rPr>
-              <w:tab/>
-            </w:r>
           </w:p>
           <w:p>
             <w:pPr>
@@ -801,90 +896,34 @@
                 <w:szCs w:val="24"/>
               </w:rPr>
               <w:tab/>
-            </w:r>
-            <w:proofErr w:type="spellStart"/>
-            <w:r>
-              <w:rPr>
-                <w:rFonts w:cstheme="minorHAnsi"/>
-                <w:sz w:val="24"/>
-                <w:szCs w:val="24"/>
-              </w:rPr>
-              <w:t>Meetingprotokolle</w:t>
-            </w:r>
-            <w:proofErr w:type="spellEnd"/>
-            <w:r>
-              <w:rPr>
-                <w:rFonts w:cstheme="minorHAnsi"/>
-                <w:sz w:val="24"/>
-                <w:szCs w:val="24"/>
-              </w:rPr>
-              <w:t>:</w:t>
-            </w:r>
-          </w:p>
-          <w:p>
-            <w:pPr>
-              <w:cnfStyle w:val="000000100000" w:firstRow="0" w:lastRow="0" w:firstColumn="0" w:lastColumn="0" w:oddVBand="0" w:evenVBand="0" w:oddHBand="1" w:evenHBand="0" w:firstRowFirstColumn="0" w:firstRowLastColumn="0" w:lastRowFirstColumn="0" w:lastRowLastColumn="0"/>
-              <w:rPr>
-                <w:rFonts w:cstheme="minorHAnsi"/>
-                <w:sz w:val="24"/>
-                <w:szCs w:val="24"/>
-              </w:rPr>
-            </w:pPr>
-            <w:r>
-              <w:rPr>
-                <w:rFonts w:cstheme="minorHAnsi"/>
-                <w:sz w:val="24"/>
-                <w:szCs w:val="24"/>
-              </w:rPr>
-              <w:tab/>
-              <w:t xml:space="preserve">Vorlage kommt in </w:t>
-            </w:r>
-            <w:proofErr w:type="spellStart"/>
-            <w:r>
-              <w:rPr>
-                <w:rFonts w:cstheme="minorHAnsi"/>
-                <w:sz w:val="24"/>
-                <w:szCs w:val="24"/>
-              </w:rPr>
-              <w:t>Git</w:t>
-            </w:r>
-            <w:proofErr w:type="spellEnd"/>
-            <w:r>
-              <w:rPr>
-                <w:rFonts w:cstheme="minorHAnsi"/>
-                <w:sz w:val="24"/>
-                <w:szCs w:val="24"/>
-              </w:rPr>
-              <w:t xml:space="preserve"> </w:t>
-            </w:r>
-            <w:proofErr w:type="spellStart"/>
-            <w:r>
-              <w:rPr>
-                <w:rFonts w:cstheme="minorHAnsi"/>
-                <w:sz w:val="24"/>
-                <w:szCs w:val="24"/>
-              </w:rPr>
-              <w:t>Repo</w:t>
-            </w:r>
-            <w:proofErr w:type="spellEnd"/>
-            <w:r>
-              <w:rPr>
-                <w:rFonts w:cstheme="minorHAnsi"/>
-                <w:sz w:val="24"/>
-                <w:szCs w:val="24"/>
-              </w:rPr>
-              <w:t xml:space="preserve"> unter </w:t>
-            </w:r>
-            <w:proofErr w:type="spellStart"/>
-            <w:r>
-              <w:rPr>
-                <w:rFonts w:cstheme="minorHAnsi"/>
-                <w:sz w:val="24"/>
-                <w:szCs w:val="24"/>
-              </w:rPr>
-              <w:t>Documents</w:t>
-            </w:r>
-            <w:proofErr w:type="spellEnd"/>
+              <w:t>Testplan</w:t>
+            </w:r>
+          </w:p>
+          <w:p>
+            <w:pPr>
+              <w:cnfStyle w:val="000000100000" w:firstRow="0" w:lastRow="0" w:firstColumn="0" w:lastColumn="0" w:oddVBand="0" w:evenVBand="0" w:oddHBand="1" w:evenHBand="0" w:firstRowFirstColumn="0" w:firstRowLastColumn="0" w:lastRowFirstColumn="0" w:lastRowLastColumn="0"/>
+              <w:rPr>
+                <w:rFonts w:cstheme="minorHAnsi"/>
+                <w:sz w:val="24"/>
+                <w:szCs w:val="24"/>
+              </w:rPr>
+            </w:pPr>
+            <w:r>
+              <w:rPr>
+                <w:rFonts w:cstheme="minorHAnsi"/>
+                <w:sz w:val="24"/>
+                <w:szCs w:val="24"/>
+              </w:rPr>
+              <w:tab/>
+            </w:r>
+            <w:r>
+              <w:rPr>
+                <w:rFonts w:cstheme="minorHAnsi"/>
+                <w:sz w:val="24"/>
+                <w:szCs w:val="24"/>
+              </w:rPr>
+              <w:t>Claus, Schaden</w:t>
+            </w:r>
           </w:p>
           <w:p>
             <w:pPr>
@@ -928,77 +967,41 @@
                 <w:szCs w:val="24"/>
               </w:rPr>
               <w:tab/>
-            </w:r>
-            <w:proofErr w:type="spellStart"/>
-            <w:r>
-              <w:rPr>
-                <w:rFonts w:cstheme="minorHAnsi"/>
-                <w:sz w:val="24"/>
-                <w:szCs w:val="24"/>
-              </w:rPr>
-              <w:t>Risokomanagement</w:t>
-            </w:r>
-            <w:proofErr w:type="spellEnd"/>
-            <w:r>
-              <w:rPr>
-                <w:rFonts w:cstheme="minorHAnsi"/>
-                <w:sz w:val="24"/>
-                <w:szCs w:val="24"/>
-              </w:rPr>
-              <w:t>:</w:t>
-            </w:r>
-          </w:p>
-          <w:p>
-            <w:pPr>
-              <w:cnfStyle w:val="000000100000" w:firstRow="0" w:lastRow="0" w:firstColumn="0" w:lastColumn="0" w:oddVBand="0" w:evenVBand="0" w:oddHBand="1" w:evenHBand="0" w:firstRowFirstColumn="0" w:firstRowLastColumn="0" w:lastRowFirstColumn="0" w:lastRowLastColumn="0"/>
-              <w:rPr>
-                <w:rFonts w:cstheme="minorHAnsi"/>
-                <w:sz w:val="24"/>
-                <w:szCs w:val="24"/>
-              </w:rPr>
-            </w:pPr>
-            <w:r>
-              <w:rPr>
-                <w:rFonts w:cstheme="minorHAnsi"/>
-                <w:sz w:val="24"/>
-                <w:szCs w:val="24"/>
-              </w:rPr>
-              <w:tab/>
-              <w:t>Krankheit ei</w:t>
-            </w:r>
-            <w:r>
-              <w:rPr>
-                <w:rFonts w:cstheme="minorHAnsi"/>
-                <w:sz w:val="24"/>
-                <w:szCs w:val="24"/>
-              </w:rPr>
-              <w:t>nes Studenten, Student hört auf</w:t>
-            </w:r>
-          </w:p>
-          <w:p>
-            <w:pPr>
-              <w:cnfStyle w:val="000000100000" w:firstRow="0" w:lastRow="0" w:firstColumn="0" w:lastColumn="0" w:oddVBand="0" w:evenVBand="0" w:oddHBand="1" w:evenHBand="0" w:firstRowFirstColumn="0" w:firstRowLastColumn="0" w:lastRowFirstColumn="0" w:lastRowLastColumn="0"/>
-              <w:rPr>
-                <w:rFonts w:cstheme="minorHAnsi"/>
-                <w:sz w:val="24"/>
-                <w:szCs w:val="24"/>
-              </w:rPr>
-            </w:pPr>
-            <w:r>
-              <w:rPr>
-                <w:rFonts w:cstheme="minorHAnsi"/>
-                <w:sz w:val="24"/>
-                <w:szCs w:val="24"/>
-              </w:rPr>
-              <w:tab/>
-            </w:r>
-            <w:r>
-              <w:rPr>
-                <w:rFonts w:cstheme="minorHAnsi"/>
-                <w:sz w:val="24"/>
-                <w:szCs w:val="24"/>
-              </w:rPr>
-              <w:t>Claus</w:t>
+              <w:t>Manuelle Systemtests:</w:t>
+            </w:r>
+          </w:p>
+          <w:p>
+            <w:pPr>
+              <w:cnfStyle w:val="000000100000" w:firstRow="0" w:lastRow="0" w:firstColumn="0" w:lastColumn="0" w:oddVBand="0" w:evenVBand="0" w:oddHBand="1" w:evenHBand="0" w:firstRowFirstColumn="0" w:firstRowLastColumn="0" w:lastRowFirstColumn="0" w:lastRowLastColumn="0"/>
+              <w:rPr>
+                <w:rFonts w:cstheme="minorHAnsi"/>
+                <w:sz w:val="24"/>
+                <w:szCs w:val="24"/>
+              </w:rPr>
+            </w:pPr>
+            <w:r>
+              <w:rPr>
+                <w:rFonts w:cstheme="minorHAnsi"/>
+                <w:sz w:val="24"/>
+                <w:szCs w:val="24"/>
+              </w:rPr>
+              <w:tab/>
+            </w:r>
+            <w:r>
+              <w:rPr>
+                <w:rFonts w:cstheme="minorHAnsi"/>
+                <w:sz w:val="24"/>
+                <w:szCs w:val="24"/>
+              </w:rPr>
+              <w:t xml:space="preserve">Klampfer erstellt </w:t>
+            </w:r>
+            <w:r>
+              <w:rPr>
+                <w:rFonts w:cstheme="minorHAnsi"/>
+                <w:sz w:val="24"/>
+                <w:szCs w:val="24"/>
+              </w:rPr>
+              <w:t>Vorlage</w:t>
             </w:r>
           </w:p>
           <w:p>
@@ -1043,37 +1046,42 @@
                 <w:szCs w:val="24"/>
               </w:rPr>
               <w:tab/>
-              <w:t>Gantt Chart</w:t>
-            </w:r>
-          </w:p>
-          <w:p>
-            <w:pPr>
-              <w:cnfStyle w:val="000000100000" w:firstRow="0" w:lastRow="0" w:firstColumn="0" w:lastColumn="0" w:oddVBand="0" w:evenVBand="0" w:oddHBand="1" w:evenHBand="0" w:firstRowFirstColumn="0" w:firstRowLastColumn="0" w:lastRowFirstColumn="0" w:lastRowLastColumn="0"/>
-              <w:rPr>
-                <w:rFonts w:cstheme="minorHAnsi"/>
-                <w:sz w:val="24"/>
-                <w:szCs w:val="24"/>
-              </w:rPr>
-            </w:pPr>
-            <w:r>
-              <w:rPr>
-                <w:rFonts w:cstheme="minorHAnsi"/>
-                <w:sz w:val="24"/>
-                <w:szCs w:val="24"/>
-              </w:rPr>
-              <w:tab/>
-              <w:t xml:space="preserve">geht automatisch in </w:t>
-            </w:r>
-            <w:proofErr w:type="spellStart"/>
-            <w:r>
-              <w:rPr>
-                <w:rFonts w:cstheme="minorHAnsi"/>
-                <w:sz w:val="24"/>
-                <w:szCs w:val="24"/>
-              </w:rPr>
-              <w:t>Redmine</w:t>
-            </w:r>
-            <w:proofErr w:type="spellEnd"/>
+              <w:t>Testprotokolle und Testberichte:</w:t>
+            </w:r>
+          </w:p>
+          <w:p>
+            <w:pPr>
+              <w:cnfStyle w:val="000000100000" w:firstRow="0" w:lastRow="0" w:firstColumn="0" w:lastColumn="0" w:oddVBand="0" w:evenVBand="0" w:oddHBand="1" w:evenHBand="0" w:firstRowFirstColumn="0" w:firstRowLastColumn="0" w:lastRowFirstColumn="0" w:lastRowLastColumn="0"/>
+              <w:rPr>
+                <w:rFonts w:cstheme="minorHAnsi"/>
+                <w:sz w:val="24"/>
+                <w:szCs w:val="24"/>
+              </w:rPr>
+            </w:pPr>
+            <w:r>
+              <w:rPr>
+                <w:rFonts w:cstheme="minorHAnsi"/>
+                <w:sz w:val="24"/>
+                <w:szCs w:val="24"/>
+              </w:rPr>
+              <w:tab/>
+            </w:r>
+            <w:r>
+              <w:rPr>
+                <w:rFonts w:cstheme="minorHAnsi"/>
+                <w:sz w:val="24"/>
+                <w:szCs w:val="24"/>
+              </w:rPr>
+              <w:t>Klampfer</w:t>
+            </w:r>
+            <w:r>
+              <w:rPr>
+                <w:rFonts w:cstheme="minorHAnsi"/>
+                <w:sz w:val="24"/>
+                <w:szCs w:val="24"/>
+              </w:rPr>
+              <w:t xml:space="preserve"> - Vorlage erstellen</w:t>
+            </w:r>
           </w:p>
           <w:p>
             <w:pPr>
@@ -1117,33 +1125,26 @@
                 <w:szCs w:val="24"/>
               </w:rPr>
               <w:tab/>
-              <w:t>Testplan</w:t>
-            </w:r>
-          </w:p>
-          <w:p>
-            <w:pPr>
-              <w:cnfStyle w:val="000000100000" w:firstRow="0" w:lastRow="0" w:firstColumn="0" w:lastColumn="0" w:oddVBand="0" w:evenVBand="0" w:oddHBand="1" w:evenHBand="0" w:firstRowFirstColumn="0" w:firstRowLastColumn="0" w:lastRowFirstColumn="0" w:lastRowLastColumn="0"/>
-              <w:rPr>
-                <w:rFonts w:cstheme="minorHAnsi"/>
-                <w:sz w:val="24"/>
-                <w:szCs w:val="24"/>
-              </w:rPr>
-            </w:pPr>
-            <w:r>
-              <w:rPr>
-                <w:rFonts w:cstheme="minorHAnsi"/>
-                <w:sz w:val="24"/>
-                <w:szCs w:val="24"/>
-              </w:rPr>
-              <w:tab/>
-            </w:r>
-            <w:r>
-              <w:rPr>
-                <w:rFonts w:cstheme="minorHAnsi"/>
-                <w:sz w:val="24"/>
-                <w:szCs w:val="24"/>
-              </w:rPr>
-              <w:t>Claus, Schaden</w:t>
+              <w:t>Entwicklungsrichtlinien:</w:t>
+            </w:r>
+          </w:p>
+          <w:p>
+            <w:pPr>
+              <w:cnfStyle w:val="000000100000" w:firstRow="0" w:lastRow="0" w:firstColumn="0" w:lastColumn="0" w:oddVBand="0" w:evenVBand="0" w:oddHBand="1" w:evenHBand="0" w:firstRowFirstColumn="0" w:firstRowLastColumn="0" w:lastRowFirstColumn="0" w:lastRowLastColumn="0"/>
+              <w:rPr>
+                <w:rFonts w:cstheme="minorHAnsi"/>
+                <w:sz w:val="24"/>
+                <w:szCs w:val="24"/>
+              </w:rPr>
+            </w:pPr>
+            <w:r>
+              <w:rPr>
+                <w:rFonts w:cstheme="minorHAnsi"/>
+                <w:sz w:val="24"/>
+                <w:szCs w:val="24"/>
+              </w:rPr>
+              <w:tab/>
+              <w:t>Christopher</w:t>
             </w:r>
           </w:p>
           <w:p>
@@ -1188,60 +1189,33 @@
                 <w:szCs w:val="24"/>
               </w:rPr>
               <w:tab/>
-              <w:t>Manuelle Systemtests:</w:t>
-            </w:r>
-          </w:p>
-          <w:p>
-            <w:pPr>
-              <w:cnfStyle w:val="000000100000" w:firstRow="0" w:lastRow="0" w:firstColumn="0" w:lastColumn="0" w:oddVBand="0" w:evenVBand="0" w:oddHBand="1" w:evenHBand="0" w:firstRowFirstColumn="0" w:firstRowLastColumn="0" w:lastRowFirstColumn="0" w:lastRowLastColumn="0"/>
-              <w:rPr>
-                <w:rFonts w:cstheme="minorHAnsi"/>
-                <w:sz w:val="24"/>
-                <w:szCs w:val="24"/>
-              </w:rPr>
-            </w:pPr>
-            <w:r>
-              <w:rPr>
-                <w:rFonts w:cstheme="minorHAnsi"/>
-                <w:sz w:val="24"/>
-                <w:szCs w:val="24"/>
-              </w:rPr>
-              <w:tab/>
-              <w:t>Aktuell nur Vorlage erstellen</w:t>
-            </w:r>
-          </w:p>
-          <w:p>
-            <w:pPr>
-              <w:cnfStyle w:val="000000100000" w:firstRow="0" w:lastRow="0" w:firstColumn="0" w:lastColumn="0" w:oddVBand="0" w:evenVBand="0" w:oddHBand="1" w:evenHBand="0" w:firstRowFirstColumn="0" w:firstRowLastColumn="0" w:lastRowFirstColumn="0" w:lastRowLastColumn="0"/>
-              <w:rPr>
-                <w:rFonts w:cstheme="minorHAnsi"/>
-                <w:sz w:val="24"/>
-                <w:szCs w:val="24"/>
-              </w:rPr>
-            </w:pPr>
-            <w:r>
-              <w:rPr>
-                <w:rFonts w:cstheme="minorHAnsi"/>
-                <w:sz w:val="24"/>
-                <w:szCs w:val="24"/>
-              </w:rPr>
-              <w:tab/>
-            </w:r>
-            <w:r>
-              <w:rPr>
-                <w:rFonts w:cstheme="minorHAnsi"/>
-                <w:sz w:val="24"/>
-                <w:szCs w:val="24"/>
-              </w:rPr>
-              <w:t xml:space="preserve">Klampfer erstellt </w:t>
-            </w:r>
-            <w:r>
-              <w:rPr>
-                <w:rFonts w:cstheme="minorHAnsi"/>
-                <w:sz w:val="24"/>
-                <w:szCs w:val="24"/>
-              </w:rPr>
-              <w:t>Vorlage</w:t>
+              <w:t>Designdokument:</w:t>
+            </w:r>
+          </w:p>
+          <w:p>
+            <w:pPr>
+              <w:cnfStyle w:val="000000100000" w:firstRow="0" w:lastRow="0" w:firstColumn="0" w:lastColumn="0" w:oddVBand="0" w:evenVBand="0" w:oddHBand="1" w:evenHBand="0" w:firstRowFirstColumn="0" w:firstRowLastColumn="0" w:lastRowFirstColumn="0" w:lastRowLastColumn="0"/>
+              <w:rPr>
+                <w:rFonts w:cstheme="minorHAnsi"/>
+                <w:sz w:val="24"/>
+                <w:szCs w:val="24"/>
+              </w:rPr>
+            </w:pPr>
+            <w:r>
+              <w:rPr>
+                <w:rFonts w:cstheme="minorHAnsi"/>
+                <w:sz w:val="24"/>
+                <w:szCs w:val="24"/>
+              </w:rPr>
+              <w:tab/>
+            </w:r>
+            <w:r>
+              <w:rPr>
+                <w:rFonts w:cstheme="minorHAnsi"/>
+                <w:sz w:val="24"/>
+                <w:szCs w:val="24"/>
+              </w:rPr>
+              <w:t>alle gemeinsam</w:t>
             </w:r>
           </w:p>
           <w:p>
@@ -1286,75 +1260,33 @@
                 <w:szCs w:val="24"/>
               </w:rPr>
               <w:tab/>
-              <w:t>Testprotokolle und Testberichte:</w:t>
-            </w:r>
-          </w:p>
-          <w:p>
-            <w:pPr>
-              <w:cnfStyle w:val="000000100000" w:firstRow="0" w:lastRow="0" w:firstColumn="0" w:lastColumn="0" w:oddVBand="0" w:evenVBand="0" w:oddHBand="1" w:evenHBand="0" w:firstRowFirstColumn="0" w:firstRowLastColumn="0" w:lastRowFirstColumn="0" w:lastRowLastColumn="0"/>
-              <w:rPr>
-                <w:rFonts w:cstheme="minorHAnsi"/>
-                <w:sz w:val="24"/>
-                <w:szCs w:val="24"/>
-              </w:rPr>
-            </w:pPr>
-            <w:r>
-              <w:rPr>
-                <w:rFonts w:cstheme="minorHAnsi"/>
-                <w:sz w:val="24"/>
-                <w:szCs w:val="24"/>
-              </w:rPr>
-              <w:tab/>
-            </w:r>
-            <w:r>
-              <w:rPr>
-                <w:rFonts w:cstheme="minorHAnsi"/>
-                <w:sz w:val="24"/>
-                <w:szCs w:val="24"/>
-              </w:rPr>
-              <w:t>Aktuell noch nicht</w:t>
-            </w:r>
-            <w:r>
-              <w:rPr>
-                <w:rFonts w:cstheme="minorHAnsi"/>
-                <w:sz w:val="24"/>
-                <w:szCs w:val="24"/>
-              </w:rPr>
-              <w:t xml:space="preserve"> - oder </w:t>
-            </w:r>
-            <w:r>
-              <w:rPr>
-                <w:rFonts w:cstheme="minorHAnsi"/>
-                <w:sz w:val="24"/>
-                <w:szCs w:val="24"/>
-              </w:rPr>
-              <w:t xml:space="preserve">nur </w:t>
-            </w:r>
-            <w:r>
-              <w:rPr>
-                <w:rFonts w:cstheme="minorHAnsi"/>
-                <w:sz w:val="24"/>
-                <w:szCs w:val="24"/>
-              </w:rPr>
-              <w:t>Vorlage anlegen</w:t>
-            </w:r>
-          </w:p>
-          <w:p>
-            <w:pPr>
-              <w:cnfStyle w:val="000000100000" w:firstRow="0" w:lastRow="0" w:firstColumn="0" w:lastColumn="0" w:oddVBand="0" w:evenVBand="0" w:oddHBand="1" w:evenHBand="0" w:firstRowFirstColumn="0" w:firstRowLastColumn="0" w:lastRowFirstColumn="0" w:lastRowLastColumn="0"/>
-              <w:rPr>
-                <w:rFonts w:cstheme="minorHAnsi"/>
-                <w:sz w:val="24"/>
-                <w:szCs w:val="24"/>
-              </w:rPr>
-            </w:pPr>
-            <w:r>
-              <w:rPr>
-                <w:rFonts w:cstheme="minorHAnsi"/>
-                <w:sz w:val="24"/>
-                <w:szCs w:val="24"/>
-              </w:rPr>
-              <w:tab/>
+              <w:t>Softwarearchitektur:</w:t>
+            </w:r>
+          </w:p>
+          <w:p>
+            <w:pPr>
+              <w:cnfStyle w:val="000000100000" w:firstRow="0" w:lastRow="0" w:firstColumn="0" w:lastColumn="0" w:oddVBand="0" w:evenVBand="0" w:oddHBand="1" w:evenHBand="0" w:firstRowFirstColumn="0" w:firstRowLastColumn="0" w:lastRowFirstColumn="0" w:lastRowLastColumn="0"/>
+              <w:rPr>
+                <w:rFonts w:cstheme="minorHAnsi"/>
+                <w:sz w:val="24"/>
+                <w:szCs w:val="24"/>
+              </w:rPr>
+            </w:pPr>
+            <w:r>
+              <w:rPr>
+                <w:rFonts w:cstheme="minorHAnsi"/>
+                <w:sz w:val="24"/>
+                <w:szCs w:val="24"/>
+              </w:rPr>
+              <w:tab/>
+            </w:r>
+            <w:r>
+              <w:rPr>
+                <w:rFonts w:cstheme="minorHAnsi"/>
+                <w:sz w:val="24"/>
+                <w:szCs w:val="24"/>
+              </w:rPr>
+              <w:t>Glantschnig</w:t>
             </w:r>
           </w:p>
           <w:p>
@@ -1373,490 +1305,6 @@
                 <w:szCs w:val="24"/>
               </w:rPr>
               <w:lastRenderedPageBreak/>
-              <w:tab/>
-            </w:r>
-            <w:r>
-              <w:rPr>
-                <w:rFonts w:cstheme="minorHAnsi"/>
-                <w:sz w:val="24"/>
-                <w:szCs w:val="24"/>
-              </w:rPr>
-              <w:t>Klampfer</w:t>
-            </w:r>
-            <w:r>
-              <w:rPr>
-                <w:rFonts w:cstheme="minorHAnsi"/>
-                <w:sz w:val="24"/>
-                <w:szCs w:val="24"/>
-              </w:rPr>
-              <w:t xml:space="preserve"> - Vorlage erstellen</w:t>
-            </w:r>
-          </w:p>
-          <w:p>
-            <w:pPr>
-              <w:cnfStyle w:val="000000100000" w:firstRow="0" w:lastRow="0" w:firstColumn="0" w:lastColumn="0" w:oddVBand="0" w:evenVBand="0" w:oddHBand="1" w:evenHBand="0" w:firstRowFirstColumn="0" w:firstRowLastColumn="0" w:lastRowFirstColumn="0" w:lastRowLastColumn="0"/>
-              <w:rPr>
-                <w:rFonts w:cstheme="minorHAnsi"/>
-                <w:sz w:val="24"/>
-                <w:szCs w:val="24"/>
-              </w:rPr>
-            </w:pPr>
-            <w:r>
-              <w:rPr>
-                <w:rFonts w:cstheme="minorHAnsi"/>
-                <w:sz w:val="24"/>
-                <w:szCs w:val="24"/>
-              </w:rPr>
-              <w:tab/>
-            </w:r>
-          </w:p>
-          <w:p>
-            <w:pPr>
-              <w:cnfStyle w:val="000000100000" w:firstRow="0" w:lastRow="0" w:firstColumn="0" w:lastColumn="0" w:oddVBand="0" w:evenVBand="0" w:oddHBand="1" w:evenHBand="0" w:firstRowFirstColumn="0" w:firstRowLastColumn="0" w:lastRowFirstColumn="0" w:lastRowLastColumn="0"/>
-              <w:rPr>
-                <w:rFonts w:cstheme="minorHAnsi"/>
-                <w:sz w:val="24"/>
-                <w:szCs w:val="24"/>
-              </w:rPr>
-            </w:pPr>
-            <w:r>
-              <w:rPr>
-                <w:rFonts w:cstheme="minorHAnsi"/>
-                <w:sz w:val="24"/>
-                <w:szCs w:val="24"/>
-              </w:rPr>
-              <w:t>.)</w:t>
-            </w:r>
-            <w:r>
-              <w:rPr>
-                <w:rFonts w:cstheme="minorHAnsi"/>
-                <w:sz w:val="24"/>
-                <w:szCs w:val="24"/>
-              </w:rPr>
-              <w:tab/>
-              <w:t>Entwicklungsrichtlinien:</w:t>
-            </w:r>
-          </w:p>
-          <w:p>
-            <w:pPr>
-              <w:cnfStyle w:val="000000100000" w:firstRow="0" w:lastRow="0" w:firstColumn="0" w:lastColumn="0" w:oddVBand="0" w:evenVBand="0" w:oddHBand="1" w:evenHBand="0" w:firstRowFirstColumn="0" w:firstRowLastColumn="0" w:lastRowFirstColumn="0" w:lastRowLastColumn="0"/>
-              <w:rPr>
-                <w:rFonts w:cstheme="minorHAnsi"/>
-                <w:sz w:val="24"/>
-                <w:szCs w:val="24"/>
-              </w:rPr>
-            </w:pPr>
-            <w:r>
-              <w:rPr>
-                <w:rFonts w:cstheme="minorHAnsi"/>
-                <w:sz w:val="24"/>
-                <w:szCs w:val="24"/>
-              </w:rPr>
-              <w:tab/>
-              <w:t xml:space="preserve">Vorgaben - Java Code </w:t>
-            </w:r>
-            <w:proofErr w:type="spellStart"/>
-            <w:r>
-              <w:rPr>
-                <w:rFonts w:cstheme="minorHAnsi"/>
-                <w:sz w:val="24"/>
-                <w:szCs w:val="24"/>
-              </w:rPr>
-              <w:t>Convention</w:t>
-            </w:r>
-            <w:proofErr w:type="spellEnd"/>
-            <w:r>
-              <w:rPr>
-                <w:rFonts w:cstheme="minorHAnsi"/>
-                <w:sz w:val="24"/>
-                <w:szCs w:val="24"/>
-              </w:rPr>
-              <w:t xml:space="preserve"> verwenden oder etwas </w:t>
-            </w:r>
-            <w:r>
-              <w:rPr>
-                <w:rFonts w:cstheme="minorHAnsi"/>
-                <w:sz w:val="24"/>
-                <w:szCs w:val="24"/>
-              </w:rPr>
-              <w:t>Anderes</w:t>
-            </w:r>
-          </w:p>
-          <w:p>
-            <w:pPr>
-              <w:cnfStyle w:val="000000100000" w:firstRow="0" w:lastRow="0" w:firstColumn="0" w:lastColumn="0" w:oddVBand="0" w:evenVBand="0" w:oddHBand="1" w:evenHBand="0" w:firstRowFirstColumn="0" w:firstRowLastColumn="0" w:lastRowFirstColumn="0" w:lastRowLastColumn="0"/>
-              <w:rPr>
-                <w:rFonts w:cstheme="minorHAnsi"/>
-                <w:sz w:val="24"/>
-                <w:szCs w:val="24"/>
-              </w:rPr>
-            </w:pPr>
-            <w:r>
-              <w:rPr>
-                <w:rFonts w:cstheme="minorHAnsi"/>
-                <w:sz w:val="24"/>
-                <w:szCs w:val="24"/>
-              </w:rPr>
-              <w:tab/>
-              <w:t xml:space="preserve">oder Intellij </w:t>
-            </w:r>
-            <w:proofErr w:type="spellStart"/>
-            <w:r>
-              <w:rPr>
-                <w:rFonts w:cstheme="minorHAnsi"/>
-                <w:sz w:val="24"/>
-                <w:szCs w:val="24"/>
-              </w:rPr>
-              <w:t>Konfig</w:t>
-            </w:r>
-            <w:proofErr w:type="spellEnd"/>
-            <w:r>
-              <w:rPr>
-                <w:rFonts w:cstheme="minorHAnsi"/>
-                <w:sz w:val="24"/>
-                <w:szCs w:val="24"/>
-              </w:rPr>
-              <w:t xml:space="preserve"> </w:t>
-            </w:r>
-            <w:r>
-              <w:rPr>
-                <w:rFonts w:cstheme="minorHAnsi"/>
-                <w:sz w:val="24"/>
-                <w:szCs w:val="24"/>
-              </w:rPr>
-              <w:t>verwenden</w:t>
-            </w:r>
-            <w:r>
-              <w:rPr>
-                <w:rFonts w:cstheme="minorHAnsi"/>
-                <w:sz w:val="24"/>
-                <w:szCs w:val="24"/>
-              </w:rPr>
-              <w:t>?</w:t>
-            </w:r>
-          </w:p>
-          <w:p>
-            <w:pPr>
-              <w:cnfStyle w:val="000000100000" w:firstRow="0" w:lastRow="0" w:firstColumn="0" w:lastColumn="0" w:oddVBand="0" w:evenVBand="0" w:oddHBand="1" w:evenHBand="0" w:firstRowFirstColumn="0" w:firstRowLastColumn="0" w:lastRowFirstColumn="0" w:lastRowLastColumn="0"/>
-              <w:rPr>
-                <w:rFonts w:cstheme="minorHAnsi"/>
-                <w:sz w:val="24"/>
-                <w:szCs w:val="24"/>
-              </w:rPr>
-            </w:pPr>
-            <w:r>
-              <w:rPr>
-                <w:rFonts w:cstheme="minorHAnsi"/>
-                <w:sz w:val="24"/>
-                <w:szCs w:val="24"/>
-              </w:rPr>
-              <w:tab/>
-              <w:t>Christopher</w:t>
-            </w:r>
-          </w:p>
-          <w:p>
-            <w:pPr>
-              <w:cnfStyle w:val="000000100000" w:firstRow="0" w:lastRow="0" w:firstColumn="0" w:lastColumn="0" w:oddVBand="0" w:evenVBand="0" w:oddHBand="1" w:evenHBand="0" w:firstRowFirstColumn="0" w:firstRowLastColumn="0" w:lastRowFirstColumn="0" w:lastRowLastColumn="0"/>
-              <w:rPr>
-                <w:rFonts w:cstheme="minorHAnsi"/>
-                <w:sz w:val="24"/>
-                <w:szCs w:val="24"/>
-              </w:rPr>
-            </w:pPr>
-            <w:r>
-              <w:rPr>
-                <w:rFonts w:cstheme="minorHAnsi"/>
-                <w:sz w:val="24"/>
-                <w:szCs w:val="24"/>
-              </w:rPr>
-              <w:tab/>
-            </w:r>
-          </w:p>
-          <w:p>
-            <w:pPr>
-              <w:cnfStyle w:val="000000100000" w:firstRow="0" w:lastRow="0" w:firstColumn="0" w:lastColumn="0" w:oddVBand="0" w:evenVBand="0" w:oddHBand="1" w:evenHBand="0" w:firstRowFirstColumn="0" w:firstRowLastColumn="0" w:lastRowFirstColumn="0" w:lastRowLastColumn="0"/>
-              <w:rPr>
-                <w:rFonts w:cstheme="minorHAnsi"/>
-                <w:sz w:val="24"/>
-                <w:szCs w:val="24"/>
-              </w:rPr>
-            </w:pPr>
-            <w:r>
-              <w:rPr>
-                <w:rFonts w:cstheme="minorHAnsi"/>
-                <w:sz w:val="24"/>
-                <w:szCs w:val="24"/>
-              </w:rPr>
-              <w:t>.)</w:t>
-            </w:r>
-            <w:r>
-              <w:rPr>
-                <w:rFonts w:cstheme="minorHAnsi"/>
-                <w:sz w:val="24"/>
-                <w:szCs w:val="24"/>
-              </w:rPr>
-              <w:tab/>
-              <w:t>Designdokument:</w:t>
-            </w:r>
-          </w:p>
-          <w:p>
-            <w:pPr>
-              <w:cnfStyle w:val="000000100000" w:firstRow="0" w:lastRow="0" w:firstColumn="0" w:lastColumn="0" w:oddVBand="0" w:evenVBand="0" w:oddHBand="1" w:evenHBand="0" w:firstRowFirstColumn="0" w:firstRowLastColumn="0" w:lastRowFirstColumn="0" w:lastRowLastColumn="0"/>
-              <w:rPr>
-                <w:rFonts w:cstheme="minorHAnsi"/>
-                <w:sz w:val="24"/>
-                <w:szCs w:val="24"/>
-              </w:rPr>
-            </w:pPr>
-            <w:r>
-              <w:rPr>
-                <w:rFonts w:cstheme="minorHAnsi"/>
-                <w:sz w:val="24"/>
-                <w:szCs w:val="24"/>
-              </w:rPr>
-              <w:tab/>
-              <w:t>welche Logging-Levels werden verwendet, Security von Angabe</w:t>
-            </w:r>
-          </w:p>
-          <w:p>
-            <w:pPr>
-              <w:cnfStyle w:val="000000100000" w:firstRow="0" w:lastRow="0" w:firstColumn="0" w:lastColumn="0" w:oddVBand="0" w:evenVBand="0" w:oddHBand="1" w:evenHBand="0" w:firstRowFirstColumn="0" w:firstRowLastColumn="0" w:lastRowFirstColumn="0" w:lastRowLastColumn="0"/>
-              <w:rPr>
-                <w:rFonts w:cstheme="minorHAnsi"/>
-                <w:sz w:val="24"/>
-                <w:szCs w:val="24"/>
-              </w:rPr>
-            </w:pPr>
-            <w:r>
-              <w:rPr>
-                <w:rFonts w:cstheme="minorHAnsi"/>
-                <w:sz w:val="24"/>
-                <w:szCs w:val="24"/>
-              </w:rPr>
-              <w:tab/>
-              <w:t xml:space="preserve">Exception Handling - weitergeben an GUI (welche </w:t>
-            </w:r>
-            <w:proofErr w:type="spellStart"/>
-            <w:r>
-              <w:rPr>
-                <w:rFonts w:cstheme="minorHAnsi"/>
-                <w:sz w:val="24"/>
-                <w:szCs w:val="24"/>
-              </w:rPr>
-              <w:t>Exceptions</w:t>
-            </w:r>
-            <w:proofErr w:type="spellEnd"/>
-            <w:r>
-              <w:rPr>
-                <w:rFonts w:cstheme="minorHAnsi"/>
-                <w:sz w:val="24"/>
-                <w:szCs w:val="24"/>
-              </w:rPr>
-              <w:t xml:space="preserve"> kommt im Laufe des Programmierens)</w:t>
-            </w:r>
-          </w:p>
-          <w:p>
-            <w:pPr>
-              <w:cnfStyle w:val="000000100000" w:firstRow="0" w:lastRow="0" w:firstColumn="0" w:lastColumn="0" w:oddVBand="0" w:evenVBand="0" w:oddHBand="1" w:evenHBand="0" w:firstRowFirstColumn="0" w:firstRowLastColumn="0" w:lastRowFirstColumn="0" w:lastRowLastColumn="0"/>
-              <w:rPr>
-                <w:rFonts w:cstheme="minorHAnsi"/>
-                <w:sz w:val="24"/>
-                <w:szCs w:val="24"/>
-              </w:rPr>
-            </w:pPr>
-            <w:r>
-              <w:rPr>
-                <w:rFonts w:cstheme="minorHAnsi"/>
-                <w:sz w:val="24"/>
-                <w:szCs w:val="24"/>
-              </w:rPr>
-              <w:tab/>
-              <w:t xml:space="preserve">ER Diagramm </w:t>
-            </w:r>
-            <w:r>
-              <w:rPr>
-                <w:rFonts w:cstheme="minorHAnsi"/>
-                <w:sz w:val="24"/>
-                <w:szCs w:val="24"/>
-              </w:rPr>
-              <w:t>relativ</w:t>
-            </w:r>
-            <w:r>
-              <w:rPr>
-                <w:rFonts w:cstheme="minorHAnsi"/>
-                <w:sz w:val="24"/>
-                <w:szCs w:val="24"/>
-              </w:rPr>
-              <w:t xml:space="preserve"> früh </w:t>
-            </w:r>
-            <w:r>
-              <w:rPr>
-                <w:rFonts w:cstheme="minorHAnsi"/>
-                <w:sz w:val="24"/>
-                <w:szCs w:val="24"/>
-              </w:rPr>
-              <w:t>erstellen, wenn möglich</w:t>
-            </w:r>
-          </w:p>
-          <w:p>
-            <w:pPr>
-              <w:cnfStyle w:val="000000100000" w:firstRow="0" w:lastRow="0" w:firstColumn="0" w:lastColumn="0" w:oddVBand="0" w:evenVBand="0" w:oddHBand="1" w:evenHBand="0" w:firstRowFirstColumn="0" w:firstRowLastColumn="0" w:lastRowFirstColumn="0" w:lastRowLastColumn="0"/>
-              <w:rPr>
-                <w:rFonts w:cstheme="minorHAnsi"/>
-                <w:sz w:val="24"/>
-                <w:szCs w:val="24"/>
-              </w:rPr>
-            </w:pPr>
-            <w:r>
-              <w:rPr>
-                <w:rFonts w:cstheme="minorHAnsi"/>
-                <w:sz w:val="24"/>
-                <w:szCs w:val="24"/>
-              </w:rPr>
-              <w:tab/>
-              <w:t xml:space="preserve">Klassendiagramm + Domänenmodell vllt erst später während </w:t>
-            </w:r>
-            <w:r>
-              <w:rPr>
-                <w:rFonts w:cstheme="minorHAnsi"/>
-                <w:sz w:val="24"/>
-                <w:szCs w:val="24"/>
-              </w:rPr>
-              <w:t>Projekt</w:t>
-            </w:r>
-          </w:p>
-          <w:p>
-            <w:pPr>
-              <w:cnfStyle w:val="000000100000" w:firstRow="0" w:lastRow="0" w:firstColumn="0" w:lastColumn="0" w:oddVBand="0" w:evenVBand="0" w:oddHBand="1" w:evenHBand="0" w:firstRowFirstColumn="0" w:firstRowLastColumn="0" w:lastRowFirstColumn="0" w:lastRowLastColumn="0"/>
-              <w:rPr>
-                <w:rFonts w:cstheme="minorHAnsi"/>
-                <w:sz w:val="24"/>
-                <w:szCs w:val="24"/>
-              </w:rPr>
-            </w:pPr>
-            <w:r>
-              <w:rPr>
-                <w:rFonts w:cstheme="minorHAnsi"/>
-                <w:sz w:val="24"/>
-                <w:szCs w:val="24"/>
-              </w:rPr>
-              <w:tab/>
-            </w:r>
-            <w:r>
-              <w:rPr>
-                <w:rFonts w:cstheme="minorHAnsi"/>
-                <w:sz w:val="24"/>
-                <w:szCs w:val="24"/>
-              </w:rPr>
-              <w:tab/>
-              <w:t>- eher alle gemeinsam</w:t>
-            </w:r>
-          </w:p>
-          <w:p>
-            <w:pPr>
-              <w:cnfStyle w:val="000000100000" w:firstRow="0" w:lastRow="0" w:firstColumn="0" w:lastColumn="0" w:oddVBand="0" w:evenVBand="0" w:oddHBand="1" w:evenHBand="0" w:firstRowFirstColumn="0" w:firstRowLastColumn="0" w:lastRowFirstColumn="0" w:lastRowLastColumn="0"/>
-              <w:rPr>
-                <w:rFonts w:cstheme="minorHAnsi"/>
-                <w:sz w:val="24"/>
-                <w:szCs w:val="24"/>
-              </w:rPr>
-            </w:pPr>
-            <w:r>
-              <w:rPr>
-                <w:rFonts w:cstheme="minorHAnsi"/>
-                <w:sz w:val="24"/>
-                <w:szCs w:val="24"/>
-              </w:rPr>
-              <w:tab/>
-            </w:r>
-          </w:p>
-          <w:p>
-            <w:pPr>
-              <w:cnfStyle w:val="000000100000" w:firstRow="0" w:lastRow="0" w:firstColumn="0" w:lastColumn="0" w:oddVBand="0" w:evenVBand="0" w:oddHBand="1" w:evenHBand="0" w:firstRowFirstColumn="0" w:firstRowLastColumn="0" w:lastRowFirstColumn="0" w:lastRowLastColumn="0"/>
-              <w:rPr>
-                <w:rFonts w:cstheme="minorHAnsi"/>
-                <w:sz w:val="24"/>
-                <w:szCs w:val="24"/>
-              </w:rPr>
-            </w:pPr>
-            <w:r>
-              <w:rPr>
-                <w:rFonts w:cstheme="minorHAnsi"/>
-                <w:sz w:val="24"/>
-                <w:szCs w:val="24"/>
-              </w:rPr>
-              <w:t>.)</w:t>
-            </w:r>
-            <w:r>
-              <w:rPr>
-                <w:rFonts w:cstheme="minorHAnsi"/>
-                <w:sz w:val="24"/>
-                <w:szCs w:val="24"/>
-              </w:rPr>
-              <w:tab/>
-              <w:t>Softwarearchitektur:</w:t>
-            </w:r>
-          </w:p>
-          <w:p>
-            <w:pPr>
-              <w:cnfStyle w:val="000000100000" w:firstRow="0" w:lastRow="0" w:firstColumn="0" w:lastColumn="0" w:oddVBand="0" w:evenVBand="0" w:oddHBand="1" w:evenHBand="0" w:firstRowFirstColumn="0" w:firstRowLastColumn="0" w:lastRowFirstColumn="0" w:lastRowLastColumn="0"/>
-              <w:rPr>
-                <w:rFonts w:cstheme="minorHAnsi"/>
-                <w:sz w:val="24"/>
-                <w:szCs w:val="24"/>
-              </w:rPr>
-            </w:pPr>
-            <w:r>
-              <w:rPr>
-                <w:rFonts w:cstheme="minorHAnsi"/>
-                <w:sz w:val="24"/>
-                <w:szCs w:val="24"/>
-              </w:rPr>
-              <w:tab/>
-              <w:t>eigentlich alle vorgegeben, nur Dokument erstellen</w:t>
-            </w:r>
-          </w:p>
-          <w:p>
-            <w:pPr>
-              <w:cnfStyle w:val="000000100000" w:firstRow="0" w:lastRow="0" w:firstColumn="0" w:lastColumn="0" w:oddVBand="0" w:evenVBand="0" w:oddHBand="1" w:evenHBand="0" w:firstRowFirstColumn="0" w:firstRowLastColumn="0" w:lastRowFirstColumn="0" w:lastRowLastColumn="0"/>
-              <w:rPr>
-                <w:rFonts w:cstheme="minorHAnsi"/>
-                <w:sz w:val="24"/>
-                <w:szCs w:val="24"/>
-              </w:rPr>
-            </w:pPr>
-            <w:r>
-              <w:rPr>
-                <w:rFonts w:cstheme="minorHAnsi"/>
-                <w:sz w:val="24"/>
-                <w:szCs w:val="24"/>
-              </w:rPr>
-              <w:tab/>
-            </w:r>
-            <w:r>
-              <w:rPr>
-                <w:rFonts w:cstheme="minorHAnsi"/>
-                <w:sz w:val="24"/>
-                <w:szCs w:val="24"/>
-              </w:rPr>
-              <w:t>Glantschnig</w:t>
-            </w:r>
-          </w:p>
-          <w:p>
-            <w:pPr>
-              <w:cnfStyle w:val="000000100000" w:firstRow="0" w:lastRow="0" w:firstColumn="0" w:lastColumn="0" w:oddVBand="0" w:evenVBand="0" w:oddHBand="1" w:evenHBand="0" w:firstRowFirstColumn="0" w:firstRowLastColumn="0" w:lastRowFirstColumn="0" w:lastRowLastColumn="0"/>
-              <w:rPr>
-                <w:rFonts w:cstheme="minorHAnsi"/>
-                <w:sz w:val="24"/>
-                <w:szCs w:val="24"/>
-              </w:rPr>
-            </w:pPr>
-            <w:r>
-              <w:rPr>
-                <w:rFonts w:cstheme="minorHAnsi"/>
-                <w:sz w:val="24"/>
-                <w:szCs w:val="24"/>
-              </w:rPr>
               <w:tab/>
             </w:r>
           </w:p>
@@ -1926,24 +1374,6 @@
             </w:r>
             <w:bookmarkStart w:id="0" w:name="_GoBack"/>
             <w:bookmarkEnd w:id="0"/>
-          </w:p>
-          <w:p>
-            <w:pPr>
-              <w:cnfStyle w:val="000000100000" w:firstRow="0" w:lastRow="0" w:firstColumn="0" w:lastColumn="0" w:oddVBand="0" w:evenVBand="0" w:oddHBand="1" w:evenHBand="0" w:firstRowFirstColumn="0" w:firstRowLastColumn="0" w:lastRowFirstColumn="0" w:lastRowLastColumn="0"/>
-              <w:rPr>
-                <w:rFonts w:cstheme="minorHAnsi"/>
-                <w:sz w:val="24"/>
-                <w:szCs w:val="24"/>
-              </w:rPr>
-            </w:pPr>
-            <w:r>
-              <w:rPr>
-                <w:rFonts w:cstheme="minorHAnsi"/>
-                <w:sz w:val="24"/>
-                <w:szCs w:val="24"/>
-              </w:rPr>
-              <w:tab/>
-            </w:r>
           </w:p>
         </w:tc>
       </w:tr>

</xml_diff>